<commit_message>
a faster 'cat' after optimization
'cat' before was slow and untolerantable,the optimized 'cat' is faster
</commit_message>
<xml_diff>
--- a/doc/report.docx
+++ b/doc/report.docx
@@ -2400,15 +2400,6 @@
         <w:rPr>
           <w:rStyle w:val="NormalTok"/>
         </w:rPr>
-        <w:t xml:space="preserve">    u8 i_size;</w:t>
-      </w:r>
-      <w:r>
-        <w:br w:type="textWrapping"/>
-      </w:r>
-      <w:r>
-        <w:rPr>
-          <w:rStyle w:val="NormalTok"/>
-        </w:rPr>
         <w:t xml:space="preserve">    u8 i_uid;           </w:t>
       </w:r>
       <w:r>
@@ -2454,7 +2445,19 @@
         <w:rPr>
           <w:rStyle w:val="NormalTok"/>
         </w:rPr>
-        <w:t xml:space="preserve">    u8 padding0;</w:t>
+        <w:t xml:space="preserve">    u8 padding0[</w:t>
+      </w:r>
+      <w:r>
+        <w:rPr>
+          <w:rStyle w:val="DecValTok"/>
+        </w:rPr>
+        <w:t xml:space="preserve">2</w:t>
+      </w:r>
+      <w:r>
+        <w:rPr>
+          <w:rStyle w:val="NormalTok"/>
+        </w:rPr>
+        <w:t xml:space="preserve">];</w:t>
       </w:r>
       <w:r>
         <w:br w:type="textWrapping"/>
@@ -2508,13 +2511,28 @@
         <w:rPr>
           <w:rStyle w:val="NormalTok"/>
         </w:rPr>
+        <w:t xml:space="preserve">    u32 i_size;         </w:t>
+      </w:r>
+      <w:r>
+        <w:rPr>
+          <w:rStyle w:val="CommentTok"/>
+        </w:rPr>
+        <w:t xml:space="preserve">/*size of file*/</w:t>
+      </w:r>
+      <w:r>
+        <w:br w:type="textWrapping"/>
+      </w:r>
+      <w:r>
+        <w:rPr>
+          <w:rStyle w:val="NormalTok"/>
+        </w:rPr>
         <w:t xml:space="preserve">    u32 padding1[</w:t>
       </w:r>
       <w:r>
         <w:rPr>
           <w:rStyle w:val="DecValTok"/>
         </w:rPr>
-        <w:t xml:space="preserve">8</w:t>
+        <w:t xml:space="preserve">7</w:t>
       </w:r>
       <w:r>
         <w:rPr>
@@ -2586,6 +2604,9 @@
         <w:br w:type="textWrapping"/>
       </w:r>
       <w:r>
+        <w:br w:type="textWrapping"/>
+      </w:r>
+      <w:r>
         <w:rPr>
           <w:rStyle w:val="CommentTok"/>
         </w:rPr>
@@ -2628,6 +2649,9 @@
         <w:br w:type="textWrapping"/>
       </w:r>
       <w:r>
+        <w:br w:type="textWrapping"/>
+      </w:r>
+      <w:r>
         <w:rPr>
           <w:rStyle w:val="CommentTok"/>
         </w:rPr>
@@ -2683,6 +2707,9 @@
           <w:rStyle w:val="NormalTok"/>
         </w:rPr>
         <w:t xml:space="preserve"> </w:t>
+      </w:r>
+      <w:r>
+        <w:br w:type="textWrapping"/>
       </w:r>
       <w:r>
         <w:br w:type="textWrapping"/>
@@ -2856,124 +2883,130 @@
         <w:t xml:space="preserve">/*file type(dir/normal) and attribute(rwx)*/</w:t>
       </w:r>
       <w:r>
-        <w:br w:type="textWrapping"/>
-      </w:r>
-      <w:r>
-        <w:rPr>
-          <w:rStyle w:val="NormalTok"/>
-        </w:rPr>
-        <w:t xml:space="preserve">    u8 i_size;             </w:t>
+        <w:rPr>
+          <w:rStyle w:val="NormalTok"/>
+        </w:rPr>
+        <w:t xml:space="preserve">    </w:t>
+      </w:r>
+      <w:r>
+        <w:br w:type="textWrapping"/>
+      </w:r>
+      <w:r>
+        <w:rPr>
+          <w:rStyle w:val="NormalTok"/>
+        </w:rPr>
+        <w:t xml:space="preserve">    u8 i_uid;              </w:t>
       </w:r>
       <w:r>
         <w:rPr>
           <w:rStyle w:val="CommentTok"/>
         </w:rPr>
+        <w:t xml:space="preserve">/*user id*/</w:t>
+      </w:r>
+      <w:r>
+        <w:br w:type="textWrapping"/>
+      </w:r>
+      <w:r>
+        <w:rPr>
+          <w:rStyle w:val="NormalTok"/>
+        </w:rPr>
+        <w:t xml:space="preserve">    u8 i_gid;              </w:t>
+      </w:r>
+      <w:r>
+        <w:rPr>
+          <w:rStyle w:val="CommentTok"/>
+        </w:rPr>
+        <w:t xml:space="preserve">/*group id*/</w:t>
+      </w:r>
+      <w:r>
+        <w:br w:type="textWrapping"/>
+      </w:r>
+      <w:r>
+        <w:rPr>
+          <w:rStyle w:val="NormalTok"/>
+        </w:rPr>
+        <w:t xml:space="preserve">    u8 i_nlinks;                       </w:t>
+      </w:r>
+      <w:r>
+        <w:rPr>
+          <w:rStyle w:val="CommentTok"/>
+        </w:rPr>
+        <w:t xml:space="preserve">/*num of files that link to it*/</w:t>
+      </w:r>
+      <w:r>
+        <w:br w:type="textWrapping"/>
+      </w:r>
+      <w:r>
+        <w:rPr>
+          <w:rStyle w:val="NormalTok"/>
+        </w:rPr>
+        <w:t xml:space="preserve">    u8 padding0;</w:t>
+      </w:r>
+      <w:r>
+        <w:br w:type="textWrapping"/>
+      </w:r>
+      <w:r>
+        <w:rPr>
+          <w:rStyle w:val="NormalTok"/>
+        </w:rPr>
+        <w:t xml:space="preserve">    u32 i_creat_time;                  </w:t>
+      </w:r>
+      <w:r>
+        <w:rPr>
+          <w:rStyle w:val="CommentTok"/>
+        </w:rPr>
+        <w:t xml:space="preserve">/*time of creating this file*/</w:t>
+      </w:r>
+      <w:r>
+        <w:br w:type="textWrapping"/>
+      </w:r>
+      <w:r>
+        <w:rPr>
+          <w:rStyle w:val="NormalTok"/>
+        </w:rPr>
+        <w:t xml:space="preserve">    u16 i_zone[</w:t>
+      </w:r>
+      <w:r>
+        <w:rPr>
+          <w:rStyle w:val="DecValTok"/>
+        </w:rPr>
+        <w:t xml:space="preserve">10</w:t>
+      </w:r>
+      <w:r>
+        <w:rPr>
+          <w:rStyle w:val="NormalTok"/>
+        </w:rPr>
+        <w:t xml:space="preserve">];                    </w:t>
+      </w:r>
+      <w:r>
+        <w:rPr>
+          <w:rStyle w:val="CommentTok"/>
+        </w:rPr>
+        <w:t xml:space="preserve">/*三次索引*/</w:t>
+      </w:r>
+      <w:r>
+        <w:br w:type="textWrapping"/>
+      </w:r>
+      <w:r>
+        <w:rPr>
+          <w:rStyle w:val="CommentTok"/>
+        </w:rPr>
+        <w:t xml:space="preserve">    u16 i_ino;                         /*inode id号*/</w:t>
+      </w:r>
+      <w:r>
+        <w:br w:type="textWrapping"/>
+      </w:r>
+      <w:r>
+        <w:rPr>
+          <w:rStyle w:val="NormalTok"/>
+        </w:rPr>
+        <w:t xml:space="preserve">    u32 i_size;                        </w:t>
+      </w:r>
+      <w:r>
+        <w:rPr>
+          <w:rStyle w:val="CommentTok"/>
+        </w:rPr>
         <w:t xml:space="preserve">/*file size that counts in bytes*/</w:t>
-      </w:r>
-      <w:r>
-        <w:br w:type="textWrapping"/>
-      </w:r>
-      <w:r>
-        <w:rPr>
-          <w:rStyle w:val="NormalTok"/>
-        </w:rPr>
-        <w:t xml:space="preserve">    u8 i_uid;              </w:t>
-      </w:r>
-      <w:r>
-        <w:rPr>
-          <w:rStyle w:val="CommentTok"/>
-        </w:rPr>
-        <w:t xml:space="preserve">/*user id*/</w:t>
-      </w:r>
-      <w:r>
-        <w:br w:type="textWrapping"/>
-      </w:r>
-      <w:r>
-        <w:rPr>
-          <w:rStyle w:val="NormalTok"/>
-        </w:rPr>
-        <w:t xml:space="preserve">    u8 i_gid;              </w:t>
-      </w:r>
-      <w:r>
-        <w:rPr>
-          <w:rStyle w:val="CommentTok"/>
-        </w:rPr>
-        <w:t xml:space="preserve">/*group id*/</w:t>
-      </w:r>
-      <w:r>
-        <w:br w:type="textWrapping"/>
-      </w:r>
-      <w:r>
-        <w:rPr>
-          <w:rStyle w:val="NormalTok"/>
-        </w:rPr>
-        <w:t xml:space="preserve">    u8 i_nlinks;           </w:t>
-      </w:r>
-      <w:r>
-        <w:rPr>
-          <w:rStyle w:val="CommentTok"/>
-        </w:rPr>
-        <w:t xml:space="preserve">/*num of files that link to it*/</w:t>
-      </w:r>
-      <w:r>
-        <w:br w:type="textWrapping"/>
-      </w:r>
-      <w:r>
-        <w:rPr>
-          <w:rStyle w:val="NormalTok"/>
-        </w:rPr>
-        <w:t xml:space="preserve">    u8 padding0;</w:t>
-      </w:r>
-      <w:r>
-        <w:br w:type="textWrapping"/>
-      </w:r>
-      <w:r>
-        <w:rPr>
-          <w:rStyle w:val="NormalTok"/>
-        </w:rPr>
-        <w:t xml:space="preserve">    u32 i_creat_time;      </w:t>
-      </w:r>
-      <w:r>
-        <w:rPr>
-          <w:rStyle w:val="CommentTok"/>
-        </w:rPr>
-        <w:t xml:space="preserve">/*time of creating this file*/</w:t>
-      </w:r>
-      <w:r>
-        <w:br w:type="textWrapping"/>
-      </w:r>
-      <w:r>
-        <w:rPr>
-          <w:rStyle w:val="NormalTok"/>
-        </w:rPr>
-        <w:t xml:space="preserve">    u16 i_zone[</w:t>
-      </w:r>
-      <w:r>
-        <w:rPr>
-          <w:rStyle w:val="DecValTok"/>
-        </w:rPr>
-        <w:t xml:space="preserve">10</w:t>
-      </w:r>
-      <w:r>
-        <w:rPr>
-          <w:rStyle w:val="NormalTok"/>
-        </w:rPr>
-        <w:t xml:space="preserve">];        </w:t>
-      </w:r>
-      <w:r>
-        <w:rPr>
-          <w:rStyle w:val="CommentTok"/>
-        </w:rPr>
-        <w:t xml:space="preserve">/*三次索引*/</w:t>
-      </w:r>
-      <w:r>
-        <w:br w:type="textWrapping"/>
-      </w:r>
-      <w:r>
-        <w:rPr>
-          <w:rStyle w:val="CommentTok"/>
-        </w:rPr>
-        <w:t xml:space="preserve">    u16 i_ino;             /*inode id号*/</w:t>
       </w:r>
       <w:r>
         <w:br w:type="textWrapping"/>
@@ -5584,7 +5617,7 @@
     </w:lvl>
   </w:abstractNum>
   <w:abstractNum w:abstractNumId="990">
-    <w:nsid w:val="32da0a17"/>
+    <w:nsid w:val="f3d7fe1a"/>
     <w:multiLevelType w:val="multilevel"/>
     <w:lvl w:ilvl="0">
       <w:numFmt w:val="bullet"/>
@@ -5665,7 +5698,7 @@
     </w:lvl>
   </w:abstractNum>
   <w:abstractNum w:abstractNumId="991">
-    <w:nsid w:val="76231871"/>
+    <w:nsid w:val="d59b7dd3"/>
     <w:multiLevelType w:val="multilevel"/>
     <w:lvl w:ilvl="0">
       <w:numFmt w:val="bullet"/>

</xml_diff>